<commit_message>
Classe autoSalone, metodo aggiungi auto e riconsegna auto
</commit_message>
<xml_diff>
--- a/CasiDiUso_TabRequisiti.docx
+++ b/CasiDiUso_TabRequisiti.docx
@@ -3,7 +3,6 @@
 <w:document xmlns:wpc="http://schemas.microsoft.com/office/word/2010/wordprocessingCanvas" xmlns:mc="http://schemas.openxmlformats.org/markup-compatibility/2006" xmlns:o="urn:schemas-microsoft-com:office:office" xmlns:r="http://schemas.openxmlformats.org/officeDocument/2006/relationships" xmlns:m="http://schemas.openxmlformats.org/officeDocument/2006/math" xmlns:v="urn:schemas-microsoft-com:vml" xmlns:wp14="http://schemas.microsoft.com/office/word/2010/wordprocessingDrawing" xmlns:wp="http://schemas.openxmlformats.org/drawingml/2006/wordprocessingDrawing" xmlns:w10="urn:schemas-microsoft-com:office:word" xmlns:w="http://schemas.openxmlformats.org/wordprocessingml/2006/main" xmlns:w14="http://schemas.microsoft.com/office/word/2010/wordml" xmlns:w15="http://schemas.microsoft.com/office/word/2012/wordml" xmlns:wpg="http://schemas.microsoft.com/office/word/2010/wordprocessingGroup" xmlns:wpi="http://schemas.microsoft.com/office/word/2010/wordprocessingInk" xmlns:wne="http://schemas.microsoft.com/office/word/2006/wordml" xmlns:wps="http://schemas.microsoft.com/office/word/2010/wordprocessingShape" mc:Ignorable="w14 w15 wp14">
   <w:body>
     <w:p>
-      <w:bookmarkStart w:id="0" w:name="_GoBack"/>
       <w:r>
         <w:pict>
           <v:shapetype id="_x0000_t75" coordsize="21600,21600" o:spt="75" o:preferrelative="t" path="m@4@5l@4@11@9@11@9@5xe" filled="f" stroked="f">
@@ -26,12 +25,11 @@
             <o:lock v:ext="edit" aspectratio="t"/>
           </v:shapetype>
           <v:shape id="_x0000_i1025" type="#_x0000_t75" style="width:481.5pt;height:444pt">
-            <v:imagedata r:id="rId4" o:title="casi d'uso"/>
+            <v:imagedata r:id="rId4" o:title="boh2"/>
           </v:shape>
         </w:pict>
       </w:r>
     </w:p>
-    <w:bookmarkEnd w:id="0"/>
     <w:p/>
     <w:p/>
     <w:tbl>
@@ -351,7 +349,7 @@
           </w:tcPr>
           <w:p>
             <w:r>
-              <w:t>Salvare i dati su un file binario e caricarli all’avvio dell’applicazione</w:t>
+              <w:t xml:space="preserve">Salvare i dati su un file binario </w:t>
             </w:r>
           </w:p>
         </w:tc>
@@ -365,6 +363,122 @@
             </w:pPr>
             <w:r>
               <w:t>FUNZIONALE</w:t>
+            </w:r>
+          </w:p>
+        </w:tc>
+        <w:tc>
+          <w:tcPr>
+            <w:tcW w:w="1695" w:type="dxa"/>
+          </w:tcPr>
+          <w:p>
+            <w:pPr>
+              <w:jc w:val="center"/>
+            </w:pPr>
+            <w:r>
+              <w:t>MUST</w:t>
+            </w:r>
+          </w:p>
+        </w:tc>
+      </w:tr>
+      <w:tr>
+        <w:tc>
+          <w:tcPr>
+            <w:tcW w:w="562" w:type="dxa"/>
+          </w:tcPr>
+          <w:p>
+            <w:r>
+              <w:t>8</w:t>
+            </w:r>
+          </w:p>
+        </w:tc>
+        <w:tc>
+          <w:tcPr>
+            <w:tcW w:w="5529" w:type="dxa"/>
+          </w:tcPr>
+          <w:p>
+            <w:pPr>
+              <w:jc w:val="both"/>
+            </w:pPr>
+            <w:r>
+              <w:t>Caricare i dati all’avvio del software</w:t>
+            </w:r>
+          </w:p>
+        </w:tc>
+        <w:tc>
+          <w:tcPr>
+            <w:tcW w:w="1842" w:type="dxa"/>
+          </w:tcPr>
+          <w:p>
+            <w:pPr>
+              <w:jc w:val="center"/>
+            </w:pPr>
+            <w:r>
+              <w:t>NON FUNZIONALE</w:t>
+            </w:r>
+          </w:p>
+        </w:tc>
+        <w:tc>
+          <w:tcPr>
+            <w:tcW w:w="1695" w:type="dxa"/>
+          </w:tcPr>
+          <w:p>
+            <w:pPr>
+              <w:jc w:val="center"/>
+            </w:pPr>
+            <w:r>
+              <w:t>MUST</w:t>
+            </w:r>
+          </w:p>
+        </w:tc>
+      </w:tr>
+      <w:tr>
+        <w:tc>
+          <w:tcPr>
+            <w:tcW w:w="562" w:type="dxa"/>
+          </w:tcPr>
+          <w:p>
+            <w:r>
+              <w:t>9</w:t>
+            </w:r>
+          </w:p>
+        </w:tc>
+        <w:tc>
+          <w:tcPr>
+            <w:tcW w:w="5529" w:type="dxa"/>
+          </w:tcPr>
+          <w:p>
+            <w:r>
+              <w:t xml:space="preserve">Salvare </w:t>
+            </w:r>
+            <w:r>
+              <w:t xml:space="preserve">private </w:t>
+            </w:r>
+            <w:r>
+              <w:t>il codice Univoco, il</w:t>
+            </w:r>
+            <w:r>
+              <w:t xml:space="preserve"> codice</w:t>
+            </w:r>
+            <w:r>
+              <w:t xml:space="preserve"> Fiscale, il cognome, il nome, la targa, la marca, il</w:t>
+            </w:r>
+            <w:r>
+              <w:t xml:space="preserve"> modello dell’auto.</w:t>
+            </w:r>
+            <w:bookmarkStart w:id="0" w:name="_GoBack"/>
+            <w:bookmarkEnd w:id="0"/>
+          </w:p>
+        </w:tc>
+        <w:tc>
+          <w:tcPr>
+            <w:tcW w:w="1842" w:type="dxa"/>
+          </w:tcPr>
+          <w:p>
+            <w:pPr>
+              <w:jc w:val="center"/>
+            </w:pPr>
+            <w:r>
+              <w:t>NON FUNZIONALE</w:t>
             </w:r>
           </w:p>
         </w:tc>

</xml_diff>